<commit_message>
Edited one paragraph space
</commit_message>
<xml_diff>
--- a/Info Pack 2017.docx
+++ b/Info Pack 2017.docx
@@ -1355,8 +1355,6 @@
               </w:rPr>
               <w:t>16:45</w:t>
             </w:r>
-            <w:bookmarkStart w:id="1" w:name="_GoBack"/>
-            <w:bookmarkEnd w:id="1"/>
             <w:r>
               <w:rPr>
                 <w:sz w:val="28"/>
@@ -2223,7 +2221,7 @@
               </wp:anchor>
             </w:drawing>
           </mc:Choice>
-          <mc:Fallback xmlns:sl="http://schemas.openxmlformats.org/schemaLibrary/2006/main" xmlns:a="http://schemas.openxmlformats.org/drawingml/2006/main" xmlns:pic="http://schemas.openxmlformats.org/drawingml/2006/picture" xmlns:c="http://schemas.openxmlformats.org/drawingml/2006/chart" xmlns:lc="http://schemas.openxmlformats.org/drawingml/2006/lockedCanvas" xmlns:dgm="http://schemas.openxmlformats.org/drawingml/2006/diagram">
+          <mc:Fallback xmlns:dgm="http://schemas.openxmlformats.org/drawingml/2006/diagram" xmlns:lc="http://schemas.openxmlformats.org/drawingml/2006/lockedCanvas" xmlns:c="http://schemas.openxmlformats.org/drawingml/2006/chart" xmlns:pic="http://schemas.openxmlformats.org/drawingml/2006/picture" xmlns:a="http://schemas.openxmlformats.org/drawingml/2006/main" xmlns:sl="http://schemas.openxmlformats.org/schemaLibrary/2006/main">
             <w:drawing>
               <wp:anchor allowOverlap="1" behindDoc="0" distB="0" distT="0" distL="114300" distR="114300" hidden="0" layoutInCell="0" locked="0" relativeHeight="0" simplePos="0">
                 <wp:simplePos x="0" y="0"/>
@@ -2411,7 +2409,7 @@
               </wp:anchor>
             </w:drawing>
           </mc:Choice>
-          <mc:Fallback xmlns:sl="http://schemas.openxmlformats.org/schemaLibrary/2006/main" xmlns:a="http://schemas.openxmlformats.org/drawingml/2006/main" xmlns:pic="http://schemas.openxmlformats.org/drawingml/2006/picture" xmlns:c="http://schemas.openxmlformats.org/drawingml/2006/chart" xmlns:lc="http://schemas.openxmlformats.org/drawingml/2006/lockedCanvas" xmlns:dgm="http://schemas.openxmlformats.org/drawingml/2006/diagram">
+          <mc:Fallback xmlns:dgm="http://schemas.openxmlformats.org/drawingml/2006/diagram" xmlns:lc="http://schemas.openxmlformats.org/drawingml/2006/lockedCanvas" xmlns:c="http://schemas.openxmlformats.org/drawingml/2006/chart" xmlns:pic="http://schemas.openxmlformats.org/drawingml/2006/picture" xmlns:a="http://schemas.openxmlformats.org/drawingml/2006/main" xmlns:sl="http://schemas.openxmlformats.org/schemaLibrary/2006/main">
             <w:drawing>
               <wp:anchor allowOverlap="1" behindDoc="0" distB="0" distT="0" distL="114300" distR="114300" hidden="0" layoutInCell="0" locked="0" relativeHeight="0" simplePos="0">
                 <wp:simplePos x="0" y="0"/>
@@ -2518,7 +2516,7 @@
               </wp:anchor>
             </w:drawing>
           </mc:Choice>
-          <mc:Fallback xmlns:sl="http://schemas.openxmlformats.org/schemaLibrary/2006/main" xmlns:a="http://schemas.openxmlformats.org/drawingml/2006/main" xmlns:pic="http://schemas.openxmlformats.org/drawingml/2006/picture" xmlns:c="http://schemas.openxmlformats.org/drawingml/2006/chart" xmlns:lc="http://schemas.openxmlformats.org/drawingml/2006/lockedCanvas" xmlns:dgm="http://schemas.openxmlformats.org/drawingml/2006/diagram">
+          <mc:Fallback xmlns:dgm="http://schemas.openxmlformats.org/drawingml/2006/diagram" xmlns:lc="http://schemas.openxmlformats.org/drawingml/2006/lockedCanvas" xmlns:c="http://schemas.openxmlformats.org/drawingml/2006/chart" xmlns:pic="http://schemas.openxmlformats.org/drawingml/2006/picture" xmlns:a="http://schemas.openxmlformats.org/drawingml/2006/main" xmlns:sl="http://schemas.openxmlformats.org/schemaLibrary/2006/main">
             <w:drawing>
               <wp:anchor allowOverlap="1" behindDoc="0" distB="0" distT="0" distL="114300" distR="114300" hidden="0" layoutInCell="0" locked="0" relativeHeight="0" simplePos="0">
                 <wp:simplePos x="0" y="0"/>
@@ -2625,7 +2623,7 @@
               </wp:anchor>
             </w:drawing>
           </mc:Choice>
-          <mc:Fallback xmlns:sl="http://schemas.openxmlformats.org/schemaLibrary/2006/main" xmlns:a="http://schemas.openxmlformats.org/drawingml/2006/main" xmlns:pic="http://schemas.openxmlformats.org/drawingml/2006/picture" xmlns:c="http://schemas.openxmlformats.org/drawingml/2006/chart" xmlns:lc="http://schemas.openxmlformats.org/drawingml/2006/lockedCanvas" xmlns:dgm="http://schemas.openxmlformats.org/drawingml/2006/diagram">
+          <mc:Fallback xmlns:dgm="http://schemas.openxmlformats.org/drawingml/2006/diagram" xmlns:lc="http://schemas.openxmlformats.org/drawingml/2006/lockedCanvas" xmlns:c="http://schemas.openxmlformats.org/drawingml/2006/chart" xmlns:pic="http://schemas.openxmlformats.org/drawingml/2006/picture" xmlns:a="http://schemas.openxmlformats.org/drawingml/2006/main" xmlns:sl="http://schemas.openxmlformats.org/schemaLibrary/2006/main">
             <w:drawing>
               <wp:anchor allowOverlap="1" behindDoc="0" distB="0" distT="0" distL="114300" distR="114300" hidden="0" layoutInCell="0" locked="0" relativeHeight="0" simplePos="0">
                 <wp:simplePos x="0" y="0"/>
@@ -3138,14 +3136,12 @@
     </w:p>
     <w:p>
       <w:pPr>
-        <w:pStyle w:val="normal0"/>
-      </w:pPr>
-    </w:p>
-    <w:p>
-      <w:pPr>
         <w:pStyle w:val="Heading2"/>
       </w:pPr>
-      <w:r>
+      <w:bookmarkStart w:id="1" w:name="_GoBack"/>
+      <w:bookmarkEnd w:id="1"/>
+      <w:r>
+        <w:lastRenderedPageBreak/>
         <w:t>Workshop directions: Hendrix Hall (Heslington West)</w:t>
       </w:r>
     </w:p>
@@ -5576,7 +5572,7 @@
       <w:rPr>
         <w:noProof/>
       </w:rPr>
-      <w:t>3</w:t>
+      <w:t>14</w:t>
     </w:r>
     <w:r>
       <w:fldChar w:fldCharType="end"/>
@@ -6987,7 +6983,7 @@
 </file>
 
 <file path=customXml/itemProps1.xml><?xml version="1.0" encoding="utf-8"?>
-<ds:datastoreItem xmlns:ds="http://schemas.openxmlformats.org/officeDocument/2006/customXml" ds:itemID="{CF455495-589A-6C41-9D1C-CA53B3D5CB36}">
+<ds:datastoreItem xmlns:ds="http://schemas.openxmlformats.org/officeDocument/2006/customXml" ds:itemID="{6309002A-769C-924B-B60E-EE99311BED21}">
   <ds:schemaRefs>
     <ds:schemaRef ds:uri="http://schemas.openxmlformats.org/officeDocument/2006/bibliography"/>
   </ds:schemaRefs>

</xml_diff>